<commit_message>
updated main arduino code
</commit_message>
<xml_diff>
--- a/Feedforward/FA02 Designdocument.docx
+++ b/Feedforward/FA02 Designdocument.docx
@@ -2071,53 +2071,21 @@
           <w:rFonts w:cstheme="minorHAnsi"/>
           <w:lang w:val="nl-NL"/>
         </w:rPr>
-        <w:t xml:space="preserve"> </w:t>
-      </w:r>
-      <w:proofErr w:type="gramStart"/>
+        <w:t xml:space="preserve"> Indien een cocktail reeds gemaakt wordt zullen verdere </w:t>
+      </w:r>
       <w:r>
         <w:rPr>
           <w:rFonts w:cstheme="minorHAnsi"/>
           <w:lang w:val="nl-NL"/>
         </w:rPr>
-        <w:t>Indien</w:t>
-      </w:r>
-      <w:proofErr w:type="gramEnd"/>
+        <w:t xml:space="preserve">aanvragen automatisch in een wachtrij geplaatst worden, en gemaakt worden eens een nieuw glas is geplaatst onder het systeem. </w:t>
+      </w:r>
       <w:r>
         <w:rPr>
           <w:rFonts w:cstheme="minorHAnsi"/>
           <w:lang w:val="nl-NL"/>
         </w:rPr>
-        <w:t xml:space="preserve"> een cocktail reeds gemaakt wordt zullen verdere </w:t>
-      </w:r>
-      <w:r>
-        <w:rPr>
-          <w:rFonts w:cstheme="minorHAnsi"/>
-          <w:lang w:val="nl-NL"/>
-        </w:rPr>
-        <w:t xml:space="preserve">aanvragen automatisch in een wachtrij geplaatst worden, en gemaakt worden eens een nieuw glas is geplaatst onder het systeem. </w:t>
-      </w:r>
-      <w:r>
-        <w:rPr>
-          <w:rFonts w:cstheme="minorHAnsi"/>
-          <w:lang w:val="nl-NL"/>
-        </w:rPr>
-        <w:t xml:space="preserve"> </w:t>
-      </w:r>
-      <w:proofErr w:type="gramStart"/>
-      <w:r>
-        <w:rPr>
-          <w:rFonts w:cstheme="minorHAnsi"/>
-          <w:lang w:val="nl-NL"/>
-        </w:rPr>
-        <w:t>Indien</w:t>
-      </w:r>
-      <w:proofErr w:type="gramEnd"/>
-      <w:r>
-        <w:rPr>
-          <w:rFonts w:cstheme="minorHAnsi"/>
-          <w:lang w:val="nl-NL"/>
-        </w:rPr>
-        <w:t xml:space="preserve"> er niet genoeg drank is, zal het systeem je hier een melding voor geven. Een display aan het project toont de status van het systeem en welke cocktail er gemaakt wordt. “Drank wordt gemaakt”, “Drank is klaar” of “Geen glas aanwezig” zijn mogelijke meldingen van de systeemstatus.</w:t>
+        <w:t xml:space="preserve"> Indien er niet genoeg drank is, zal het systeem je hier een melding voor geven. Een display aan het project toont de status van het systeem en welke cocktail er gemaakt wordt. “Drank wordt gemaakt”, “Drank is klaar” of “Geen glas aanwezig” zijn mogelijke meldingen van de systeemstatus.</w:t>
       </w:r>
       <w:r>
         <w:rPr>
@@ -2467,7 +2435,6 @@
       </w:pPr>
       <w:bookmarkStart w:id="13" w:name="_Toc66130557"/>
       <w:bookmarkStart w:id="14" w:name="_Toc66130809"/>
-      <w:proofErr w:type="gramStart"/>
       <w:r>
         <w:t>Concurrentie</w:t>
       </w:r>
@@ -2479,7 +2446,6 @@
       </w:r>
       <w:bookmarkEnd w:id="13"/>
       <w:bookmarkEnd w:id="14"/>
-      <w:proofErr w:type="gramEnd"/>
     </w:p>
     <w:p>
       <w:pPr>
@@ -3363,7 +3329,6 @@
                 <w:lang w:val="nl-NL"/>
               </w:rPr>
             </w:pPr>
-            <w:proofErr w:type="gramStart"/>
             <w:r>
               <w:rPr>
                 <w:rFonts w:cstheme="minorHAnsi"/>
@@ -3373,7 +3338,6 @@
               </w:rPr>
               <w:t>Menu keuze</w:t>
             </w:r>
-            <w:proofErr w:type="gramEnd"/>
           </w:p>
         </w:tc>
         <w:tc>
@@ -4289,13 +4253,7 @@
         <w:rPr>
           <w:lang w:val="nl-NL"/>
         </w:rPr>
-        <w:t>n te sturen en gewichten door te sture</w:t>
-      </w:r>
-      <w:r>
-        <w:rPr>
-          <w:lang w:val="nl-NL"/>
-        </w:rPr>
-        <w:t>n</w:t>
+        <w:t>n te sturen en gewichten door te sturen</w:t>
       </w:r>
     </w:p>
     <w:p>
@@ -4596,13 +4554,7 @@
         <w:rPr>
           <w:lang w:val="en-GB"/>
         </w:rPr>
-        <w:t>Software</w:t>
-      </w:r>
-      <w:r>
-        <w:rPr>
-          <w:lang w:val="en-GB"/>
-        </w:rPr>
-        <w:t>:</w:t>
+        <w:t>Software:</w:t>
       </w:r>
     </w:p>
     <w:p>
@@ -5317,6 +5269,7 @@
       </w:pPr>
       <w:r>
         <w:rPr>
+          <w:noProof/>
           <w:lang w:val="nl-NL"/>
         </w:rPr>
         <w:drawing>
@@ -5384,6 +5337,7 @@
       </w:r>
       <w:r>
         <w:rPr>
+          <w:noProof/>
           <w:lang w:val="nl-NL"/>
         </w:rPr>
         <w:drawing>
@@ -5553,6 +5507,7 @@
       </w:pPr>
       <w:r>
         <w:rPr>
+          <w:noProof/>
           <w:lang w:val="nl-NL"/>
         </w:rPr>
         <w:drawing>
@@ -5698,6 +5653,7 @@
       </w:pPr>
       <w:r>
         <w:rPr>
+          <w:noProof/>
           <w:lang w:val="nl-NL"/>
         </w:rPr>
         <w:drawing>
@@ -6008,9 +5964,15 @@
     <w:p>
       <w:pPr>
         <w:pStyle w:val="Heading2"/>
+        <w:rPr>
+          <w:lang w:val="en-GB"/>
+        </w:rPr>
       </w:pPr>
       <w:bookmarkStart w:id="25" w:name="_Toc66130815"/>
       <w:r>
+        <w:rPr>
+          <w:lang w:val="en-GB"/>
+        </w:rPr>
         <w:t>Design document</w:t>
       </w:r>
       <w:bookmarkEnd w:id="25"/>
@@ -6018,25 +5980,36 @@
     <w:p>
       <w:pPr>
         <w:rPr>
-          <w:lang w:val="nl-NL"/>
+          <w:lang w:val="en-GB"/>
         </w:rPr>
       </w:pPr>
     </w:p>
     <w:p>
       <w:pPr>
         <w:pStyle w:val="Heading3"/>
+        <w:rPr>
+          <w:lang w:val="en-GB"/>
+        </w:rPr>
       </w:pPr>
       <w:bookmarkStart w:id="26" w:name="_Toc66130563"/>
       <w:bookmarkStart w:id="27" w:name="_Toc66130816"/>
-      <w:r>
+      <w:proofErr w:type="spellStart"/>
+      <w:r>
+        <w:rPr>
+          <w:lang w:val="en-GB"/>
+        </w:rPr>
         <w:t>Inspiratie</w:t>
       </w:r>
       <w:bookmarkEnd w:id="26"/>
       <w:bookmarkEnd w:id="27"/>
+      <w:proofErr w:type="spellEnd"/>
     </w:p>
     <w:p>
       <w:pPr>
         <w:pStyle w:val="NoSpacing"/>
+        <w:rPr>
+          <w:lang w:val="en-GB"/>
+        </w:rPr>
       </w:pPr>
     </w:p>
     <w:p>
@@ -6819,40 +6792,40 @@
         </w:rPr>
         <w:t xml:space="preserve">Google Fonts. [Online]. </w:t>
       </w:r>
-      <w:r>
-        <w:rPr>
-          <w:lang w:val="en-GB"/>
-        </w:rPr>
-        <w:t xml:space="preserve">Available: </w:t>
+      <w:proofErr w:type="spellStart"/>
+      <w:r>
+        <w:rPr>
+          <w:lang w:val="fr-FR"/>
+        </w:rPr>
+        <w:t>Available</w:t>
+      </w:r>
+      <w:proofErr w:type="spellEnd"/>
+      <w:r>
+        <w:rPr>
+          <w:lang w:val="fr-FR"/>
+        </w:rPr>
+        <w:t xml:space="preserve">: </w:t>
       </w:r>
       <w:hyperlink r:id="rId25" w:history="1">
         <w:r>
           <w:rPr>
             <w:rStyle w:val="Hyperlink"/>
-            <w:lang w:val="en-GB"/>
+            <w:lang w:val="fr-FR"/>
           </w:rPr>
-          <w:t>https://fonts.google.co</w:t>
-        </w:r>
-        <w:r>
-          <w:rPr>
-            <w:rStyle w:val="Hyperlink"/>
-            <w:lang w:val="en-GB"/>
-          </w:rPr>
-          <w:t>m</w:t>
-        </w:r>
-        <w:r>
-          <w:rPr>
-            <w:rStyle w:val="Hyperlink"/>
-            <w:lang w:val="en-GB"/>
-          </w:rPr>
-          <w:t>/icons?selected=Material%2BIcons</w:t>
+          <w:t>https://fonts.google.com/icons?selected=Material%2BIcons</w:t>
         </w:r>
       </w:hyperlink>
       <w:r>
         <w:rPr>
-          <w:lang w:val="en-GB"/>
-        </w:rPr>
-        <w:t xml:space="preserve">. [Accessed: </w:t>
+          <w:lang w:val="fr-FR"/>
+        </w:rPr>
+        <w:t xml:space="preserve">. </w:t>
+      </w:r>
+      <w:r>
+        <w:rPr>
+          <w:lang w:val="en-GB"/>
+        </w:rPr>
+        <w:t xml:space="preserve">[Accessed: </w:t>
       </w:r>
       <w:r>
         <w:rPr>
@@ -6918,8 +6891,204 @@
     <w:p>
       <w:pPr>
         <w:rPr>
+          <w:lang w:val="en-GB"/>
+        </w:rPr>
+      </w:pPr>
+      <w:r>
+        <w:rPr>
+          <w:lang w:val="en-GB"/>
+        </w:rPr>
+        <w:t>CC0-Photographers, “</w:t>
+      </w:r>
+      <w:r>
+        <w:rPr>
+          <w:lang w:val="en-GB"/>
+        </w:rPr>
+        <w:t>Cocktail, flower petal</w:t>
+      </w:r>
+      <w:r>
+        <w:rPr>
+          <w:lang w:val="en-GB"/>
+        </w:rPr>
+        <w:t>s</w:t>
+      </w:r>
+      <w:r>
+        <w:rPr>
+          <w:lang w:val="en-GB"/>
+        </w:rPr>
+        <w:t xml:space="preserve">,” </w:t>
+      </w:r>
+      <w:proofErr w:type="spellStart"/>
+      <w:r>
+        <w:rPr>
+          <w:lang w:val="en-GB"/>
+        </w:rPr>
+        <w:t>PxHere</w:t>
+      </w:r>
+      <w:proofErr w:type="spellEnd"/>
+      <w:r>
+        <w:rPr>
+          <w:lang w:val="en-GB"/>
+        </w:rPr>
+        <w:t xml:space="preserve">, 03-Mar-2017. </w:t>
+      </w:r>
+      <w:r>
+        <w:rPr>
+          <w:lang w:val="en-GB"/>
+        </w:rPr>
+        <w:t xml:space="preserve">[Online]. Available: https://pxhere.com/en/photo/945702. [Accessed: </w:t>
+      </w:r>
+      <w:r>
+        <w:rPr>
+          <w:lang w:val="en-GB"/>
+        </w:rPr>
+        <w:t>30</w:t>
+      </w:r>
+      <w:r>
+        <w:rPr>
+          <w:lang w:val="en-GB"/>
+        </w:rPr>
+        <w:t>-</w:t>
+      </w:r>
+      <w:r>
+        <w:rPr>
+          <w:lang w:val="en-GB"/>
+        </w:rPr>
+        <w:t>May</w:t>
+      </w:r>
+      <w:r>
+        <w:rPr>
+          <w:lang w:val="en-GB"/>
+        </w:rPr>
+        <w:t xml:space="preserve"> </w:t>
+      </w:r>
+      <w:r>
+        <w:rPr>
+          <w:lang w:val="en-GB"/>
+        </w:rPr>
+        <w:t xml:space="preserve">-2021]. </w:t>
+      </w:r>
+    </w:p>
+    <w:p>
+      <w:pPr>
+        <w:rPr>
+          <w:lang w:val="en-GB"/>
+        </w:rPr>
+      </w:pPr>
+    </w:p>
+    <w:p>
+      <w:pPr>
+        <w:rPr>
+          <w:lang w:val="en-GB"/>
+        </w:rPr>
+      </w:pPr>
+      <w:r>
+        <w:rPr>
+          <w:lang w:val="en-GB"/>
+        </w:rPr>
+        <w:t xml:space="preserve">CC0-Photographers, “Cocktail, </w:t>
+      </w:r>
+      <w:r>
+        <w:rPr>
+          <w:lang w:val="en-GB"/>
+        </w:rPr>
+        <w:t>Gimlet</w:t>
+      </w:r>
+      <w:r>
+        <w:rPr>
+          <w:lang w:val="en-GB"/>
+        </w:rPr>
+        <w:t xml:space="preserve">” </w:t>
+      </w:r>
+      <w:proofErr w:type="spellStart"/>
+      <w:r>
+        <w:rPr>
+          <w:lang w:val="en-GB"/>
+        </w:rPr>
+        <w:t>PxHere</w:t>
+      </w:r>
+      <w:proofErr w:type="spellEnd"/>
+      <w:r>
+        <w:rPr>
+          <w:lang w:val="en-GB"/>
+        </w:rPr>
+        <w:t xml:space="preserve">, 03-Mar-2017. </w:t>
+      </w:r>
+      <w:r>
+        <w:rPr>
           <w:lang w:val="fr-FR"/>
         </w:rPr>
+        <w:t xml:space="preserve">[Online]. </w:t>
+      </w:r>
+      <w:proofErr w:type="spellStart"/>
+      <w:r>
+        <w:rPr>
+          <w:lang w:val="fr-FR"/>
+        </w:rPr>
+        <w:t>Available</w:t>
+      </w:r>
+      <w:proofErr w:type="spellEnd"/>
+      <w:r>
+        <w:rPr>
+          <w:lang w:val="fr-FR"/>
+        </w:rPr>
+        <w:t>: https://pxhere.com/en/photo/</w:t>
+      </w:r>
+      <w:r>
+        <w:rPr>
+          <w:lang w:val="fr-FR"/>
+        </w:rPr>
+        <w:t>1440153</w:t>
+      </w:r>
+      <w:r>
+        <w:rPr>
+          <w:lang w:val="fr-FR"/>
+        </w:rPr>
+        <w:t xml:space="preserve">. </w:t>
+      </w:r>
+      <w:r>
+        <w:rPr>
+          <w:lang w:val="en-GB"/>
+        </w:rPr>
+        <w:t xml:space="preserve">[Accessed: </w:t>
+      </w:r>
+      <w:r>
+        <w:rPr>
+          <w:lang w:val="en-GB"/>
+        </w:rPr>
+        <w:t>30</w:t>
+      </w:r>
+      <w:r>
+        <w:rPr>
+          <w:lang w:val="en-GB"/>
+        </w:rPr>
+        <w:t>-</w:t>
+      </w:r>
+      <w:r>
+        <w:rPr>
+          <w:lang w:val="en-GB"/>
+        </w:rPr>
+        <w:t>May</w:t>
+      </w:r>
+      <w:r>
+        <w:rPr>
+          <w:lang w:val="en-GB"/>
+        </w:rPr>
+        <w:t xml:space="preserve"> -2021]. </w:t>
+      </w:r>
+    </w:p>
+    <w:p>
+      <w:pPr>
+        <w:rPr>
+          <w:lang w:val="en-GB"/>
+        </w:rPr>
+      </w:pPr>
+    </w:p>
+    <w:p>
+      <w:pPr>
+        <w:rPr>
+          <w:lang w:val="en-GB"/>
+        </w:rPr>
       </w:pPr>
       <w:r>
         <w:rPr>
@@ -6931,19 +7100,13 @@
         <w:rPr>
           <w:lang w:val="en-GB"/>
         </w:rPr>
-        <w:t>Cocktail, flower petal</w:t>
-      </w:r>
-      <w:r>
-        <w:rPr>
-          <w:lang w:val="en-GB"/>
-        </w:rPr>
-        <w:t>s</w:t>
-      </w:r>
-      <w:r>
-        <w:rPr>
-          <w:lang w:val="en-GB"/>
-        </w:rPr>
-        <w:t xml:space="preserve">,” </w:t>
+        <w:t>Lemonade, Blue</w:t>
+      </w:r>
+      <w:r>
+        <w:rPr>
+          <w:lang w:val="en-GB"/>
+        </w:rPr>
+        <w:t xml:space="preserve">” </w:t>
       </w:r>
       <w:proofErr w:type="spellStart"/>
       <w:r>
@@ -6963,34 +7126,164 @@
         <w:rPr>
           <w:lang w:val="fr-FR"/>
         </w:rPr>
-        <w:t>[Online]. Available: https://pxhere.com/en/photo/945702. [</w:t>
+        <w:t xml:space="preserve">[Online]. </w:t>
       </w:r>
       <w:proofErr w:type="spellStart"/>
-      <w:proofErr w:type="gramStart"/>
       <w:r>
         <w:rPr>
           <w:lang w:val="fr-FR"/>
         </w:rPr>
-        <w:t>Accessed</w:t>
+        <w:t>Available</w:t>
       </w:r>
       <w:proofErr w:type="spellEnd"/>
       <w:r>
         <w:rPr>
           <w:lang w:val="fr-FR"/>
         </w:rPr>
-        <w:t>:</w:t>
-      </w:r>
-      <w:proofErr w:type="gramEnd"/>
+        <w:t>: https://pxhere.com/en/photo/</w:t>
+      </w:r>
       <w:r>
         <w:rPr>
           <w:lang w:val="fr-FR"/>
         </w:rPr>
+        <w:t>1437693</w:t>
+      </w:r>
+      <w:r>
+        <w:rPr>
+          <w:lang w:val="fr-FR"/>
+        </w:rPr>
+        <w:t xml:space="preserve">. </w:t>
+      </w:r>
+      <w:r>
+        <w:rPr>
+          <w:lang w:val="en-GB"/>
+        </w:rPr>
+        <w:t xml:space="preserve">[Accessed: </w:t>
+      </w:r>
+      <w:r>
+        <w:rPr>
+          <w:lang w:val="en-GB"/>
+        </w:rPr>
+        <w:t>30</w:t>
+      </w:r>
+      <w:r>
+        <w:rPr>
+          <w:lang w:val="en-GB"/>
+        </w:rPr>
+        <w:t>-</w:t>
+      </w:r>
+      <w:r>
+        <w:rPr>
+          <w:lang w:val="en-GB"/>
+        </w:rPr>
+        <w:t>May</w:t>
+      </w:r>
+      <w:r>
+        <w:rPr>
+          <w:lang w:val="en-GB"/>
+        </w:rPr>
+        <w:t xml:space="preserve"> -2021]. </w:t>
+      </w:r>
+    </w:p>
+    <w:p>
+      <w:pPr>
+        <w:rPr>
+          <w:lang w:val="en-GB"/>
+        </w:rPr>
+      </w:pPr>
+    </w:p>
+    <w:p>
+      <w:pPr>
+        <w:rPr>
+          <w:lang w:val="en-GB"/>
+        </w:rPr>
+      </w:pPr>
+      <w:r>
+        <w:rPr>
+          <w:lang w:val="en-GB"/>
+        </w:rPr>
+        <w:t>CC0-Photographers, “</w:t>
+      </w:r>
+      <w:r>
+        <w:rPr>
+          <w:lang w:val="en-GB"/>
+        </w:rPr>
+        <w:t>Blueberry,</w:t>
+      </w:r>
+      <w:r>
+        <w:rPr>
+          <w:lang w:val="en-GB"/>
+        </w:rPr>
         <w:t xml:space="preserve"> </w:t>
       </w:r>
       <w:r>
         <w:rPr>
           <w:lang w:val="en-GB"/>
         </w:rPr>
+        <w:t>Cocktail</w:t>
+      </w:r>
+      <w:r>
+        <w:rPr>
+          <w:lang w:val="en-GB"/>
+        </w:rPr>
+        <w:t xml:space="preserve">” </w:t>
+      </w:r>
+      <w:proofErr w:type="spellStart"/>
+      <w:r>
+        <w:rPr>
+          <w:lang w:val="en-GB"/>
+        </w:rPr>
+        <w:t>PxHere</w:t>
+      </w:r>
+      <w:proofErr w:type="spellEnd"/>
+      <w:r>
+        <w:rPr>
+          <w:lang w:val="en-GB"/>
+        </w:rPr>
+        <w:t xml:space="preserve">, 03-Mar-2017. </w:t>
+      </w:r>
+      <w:r>
+        <w:rPr>
+          <w:lang w:val="fr-FR"/>
+        </w:rPr>
+        <w:t xml:space="preserve">[Online]. </w:t>
+      </w:r>
+      <w:proofErr w:type="spellStart"/>
+      <w:r>
+        <w:rPr>
+          <w:lang w:val="fr-FR"/>
+        </w:rPr>
+        <w:t>Available</w:t>
+      </w:r>
+      <w:proofErr w:type="spellEnd"/>
+      <w:r>
+        <w:rPr>
+          <w:lang w:val="fr-FR"/>
+        </w:rPr>
+        <w:t>: https://pxhere.com/en/photo/</w:t>
+      </w:r>
+      <w:r>
+        <w:rPr>
+          <w:lang w:val="fr-FR"/>
+        </w:rPr>
+        <w:t>39117</w:t>
+      </w:r>
+      <w:r>
+        <w:rPr>
+          <w:lang w:val="fr-FR"/>
+        </w:rPr>
+        <w:t xml:space="preserve">. </w:t>
+      </w:r>
+      <w:r>
+        <w:rPr>
+          <w:lang w:val="en-GB"/>
+        </w:rPr>
+        <w:t xml:space="preserve">[Accessed: </w:t>
+      </w:r>
+      <w:r>
+        <w:rPr>
+          <w:lang w:val="en-GB"/>
+        </w:rPr>
         <w:t>30</w:t>
       </w:r>
       <w:r>
@@ -7007,41 +7300,143 @@
       </w:r>
       <w:r>
         <w:rPr>
+          <w:lang w:val="en-GB"/>
+        </w:rPr>
+        <w:t xml:space="preserve"> -2021]. </w:t>
+      </w:r>
+    </w:p>
+    <w:p>
+      <w:pPr>
+        <w:rPr>
+          <w:lang w:val="en-GB"/>
+        </w:rPr>
+      </w:pPr>
+    </w:p>
+    <w:p>
+      <w:pPr>
+        <w:rPr>
+          <w:lang w:val="en-GB"/>
+        </w:rPr>
+      </w:pPr>
+      <w:r>
+        <w:rPr>
+          <w:lang w:val="en-GB"/>
+        </w:rPr>
+        <w:t>CC0-Photographers, “</w:t>
+      </w:r>
+      <w:r>
+        <w:rPr>
+          <w:lang w:val="en-GB"/>
+        </w:rPr>
+        <w:t>Alcoholic beverage</w:t>
+      </w:r>
+      <w:r>
+        <w:rPr>
+          <w:lang w:val="en-GB"/>
+        </w:rPr>
+        <w:t xml:space="preserve">” </w:t>
+      </w:r>
+      <w:proofErr w:type="spellStart"/>
+      <w:r>
+        <w:rPr>
+          <w:lang w:val="en-GB"/>
+        </w:rPr>
+        <w:t>PxHere</w:t>
+      </w:r>
+      <w:proofErr w:type="spellEnd"/>
+      <w:r>
+        <w:rPr>
+          <w:lang w:val="en-GB"/>
+        </w:rPr>
+        <w:t xml:space="preserve">, 03-Mar-2017. </w:t>
+      </w:r>
+      <w:r>
+        <w:rPr>
           <w:lang w:val="fr-FR"/>
         </w:rPr>
-        <w:t xml:space="preserve"> </w:t>
-      </w:r>
+        <w:t xml:space="preserve">[Online]. </w:t>
+      </w:r>
+      <w:proofErr w:type="spellStart"/>
       <w:r>
         <w:rPr>
           <w:lang w:val="fr-FR"/>
         </w:rPr>
-        <w:t xml:space="preserve">-2021]. </w:t>
-      </w:r>
-    </w:p>
-    <w:p>
-      <w:pPr>
+        <w:t>Available</w:t>
+      </w:r>
+      <w:proofErr w:type="spellEnd"/>
+      <w:r>
         <w:rPr>
           <w:lang w:val="fr-FR"/>
         </w:rPr>
-      </w:pPr>
-    </w:p>
-    <w:p>
-      <w:pPr>
-        <w:rPr>
-          <w:lang w:val="en-GB"/>
-        </w:rPr>
-      </w:pPr>
-      <w:r>
-        <w:rPr>
-          <w:lang w:val="en-GB"/>
-        </w:rPr>
-        <w:t xml:space="preserve">CC0-Photographers, “Cocktail, </w:t>
-      </w:r>
-      <w:r>
-        <w:rPr>
-          <w:lang w:val="en-GB"/>
-        </w:rPr>
-        <w:t>Gimlet</w:t>
+        <w:t>: https://pxhere.com/en/photo/</w:t>
+      </w:r>
+      <w:r>
+        <w:rPr>
+          <w:lang w:val="fr-FR"/>
+        </w:rPr>
+        <w:t>1554435</w:t>
+      </w:r>
+      <w:r>
+        <w:rPr>
+          <w:lang w:val="fr-FR"/>
+        </w:rPr>
+        <w:t xml:space="preserve">. </w:t>
+      </w:r>
+      <w:r>
+        <w:rPr>
+          <w:lang w:val="en-GB"/>
+        </w:rPr>
+        <w:t xml:space="preserve">[Accessed: </w:t>
+      </w:r>
+      <w:r>
+        <w:rPr>
+          <w:lang w:val="en-GB"/>
+        </w:rPr>
+        <w:t>30</w:t>
+      </w:r>
+      <w:r>
+        <w:rPr>
+          <w:lang w:val="en-GB"/>
+        </w:rPr>
+        <w:t>-</w:t>
+      </w:r>
+      <w:r>
+        <w:rPr>
+          <w:lang w:val="en-GB"/>
+        </w:rPr>
+        <w:t>May</w:t>
+      </w:r>
+      <w:r>
+        <w:rPr>
+          <w:lang w:val="en-GB"/>
+        </w:rPr>
+        <w:t xml:space="preserve"> -2021]. </w:t>
+      </w:r>
+    </w:p>
+    <w:p>
+      <w:pPr>
+        <w:rPr>
+          <w:lang w:val="en-GB"/>
+        </w:rPr>
+      </w:pPr>
+    </w:p>
+    <w:p>
+      <w:pPr>
+        <w:rPr>
+          <w:lang w:val="en-GB"/>
+        </w:rPr>
+      </w:pPr>
+      <w:r>
+        <w:rPr>
+          <w:lang w:val="en-GB"/>
+        </w:rPr>
+        <w:t>CC0-Photographers, “</w:t>
+      </w:r>
+      <w:r>
+        <w:rPr>
+          <w:lang w:val="en-GB"/>
+        </w:rPr>
+        <w:t>Blue mix</w:t>
       </w:r>
       <w:r>
         <w:rPr>
@@ -7067,19 +7462,19 @@
         <w:rPr>
           <w:lang w:val="en-GB"/>
         </w:rPr>
-        <w:t>[Online]. Available: https://pxhere.com/en/photo/</w:t>
-      </w:r>
-      <w:r>
-        <w:rPr>
-          <w:lang w:val="en-GB"/>
-        </w:rPr>
-        <w:t>1440153</w:t>
-      </w:r>
-      <w:r>
-        <w:rPr>
-          <w:lang w:val="en-GB"/>
-        </w:rPr>
-        <w:t xml:space="preserve">. [Accessed: </w:t>
+        <w:t xml:space="preserve">[Online]. </w:t>
+      </w:r>
+      <w:r>
+        <w:rPr>
+          <w:lang w:val="en-GB"/>
+        </w:rPr>
+        <w:t xml:space="preserve">Available: https://pxhere.com/en/photo/180295. </w:t>
+      </w:r>
+      <w:r>
+        <w:rPr>
+          <w:lang w:val="en-GB"/>
+        </w:rPr>
+        <w:t xml:space="preserve">[Accessed: </w:t>
       </w:r>
       <w:r>
         <w:rPr>
@@ -7129,7 +7524,7 @@
         <w:rPr>
           <w:lang w:val="en-GB"/>
         </w:rPr>
-        <w:t>Lemonade, Blue</w:t>
+        <w:t>Blue mix</w:t>
       </w:r>
       <w:r>
         <w:rPr>
@@ -7158,7 +7553,6 @@
         <w:t xml:space="preserve">[Online]. </w:t>
       </w:r>
       <w:proofErr w:type="spellStart"/>
-      <w:proofErr w:type="gramStart"/>
       <w:r>
         <w:rPr>
           <w:lang w:val="fr-FR"/>
@@ -7170,25 +7564,18 @@
         <w:rPr>
           <w:lang w:val="fr-FR"/>
         </w:rPr>
-        <w:t>:</w:t>
-      </w:r>
-      <w:proofErr w:type="gramEnd"/>
+        <w:t>: https://pxhere.com/en/photo/</w:t>
+      </w:r>
       <w:r>
         <w:rPr>
           <w:lang w:val="fr-FR"/>
         </w:rPr>
-        <w:t xml:space="preserve"> https://pxhere.com/en/photo/</w:t>
+        <w:t>1052896</w:t>
       </w:r>
       <w:r>
         <w:rPr>
           <w:lang w:val="fr-FR"/>
         </w:rPr>
-        <w:t>1437693</w:t>
-      </w:r>
-      <w:r>
-        <w:rPr>
-          <w:lang w:val="fr-FR"/>
-        </w:rPr>
         <w:t xml:space="preserve">. </w:t>
       </w:r>
       <w:r>
@@ -7245,19 +7632,7 @@
         <w:rPr>
           <w:lang w:val="en-GB"/>
         </w:rPr>
-        <w:t>Blueberry,</w:t>
-      </w:r>
-      <w:r>
-        <w:rPr>
-          <w:lang w:val="en-GB"/>
-        </w:rPr>
-        <w:t xml:space="preserve"> </w:t>
-      </w:r>
-      <w:r>
-        <w:rPr>
-          <w:lang w:val="en-GB"/>
-        </w:rPr>
-        <w:t>Cocktail</w:t>
+        <w:t>Screwdriver cocktail</w:t>
       </w:r>
       <w:r>
         <w:rPr>
@@ -7281,463 +7656,15 @@
       </w:r>
       <w:r>
         <w:rPr>
-          <w:lang w:val="fr-FR"/>
+          <w:lang w:val="en-GB"/>
         </w:rPr>
         <w:t xml:space="preserve">[Online]. </w:t>
       </w:r>
-      <w:proofErr w:type="spellStart"/>
-      <w:proofErr w:type="gramStart"/>
-      <w:r>
-        <w:rPr>
-          <w:lang w:val="fr-FR"/>
-        </w:rPr>
-        <w:t>Available</w:t>
-      </w:r>
-      <w:proofErr w:type="spellEnd"/>
-      <w:r>
-        <w:rPr>
-          <w:lang w:val="fr-FR"/>
-        </w:rPr>
-        <w:t>:</w:t>
-      </w:r>
-      <w:proofErr w:type="gramEnd"/>
-      <w:r>
-        <w:rPr>
-          <w:lang w:val="fr-FR"/>
-        </w:rPr>
-        <w:t xml:space="preserve"> https://pxhere.com/en/photo/</w:t>
-      </w:r>
-      <w:r>
-        <w:rPr>
-          <w:lang w:val="fr-FR"/>
-        </w:rPr>
-        <w:t>39117</w:t>
-      </w:r>
-      <w:r>
-        <w:rPr>
-          <w:lang w:val="fr-FR"/>
-        </w:rPr>
-        <w:t xml:space="preserve">. </w:t>
-      </w:r>
-      <w:r>
-        <w:rPr>
-          <w:lang w:val="en-GB"/>
-        </w:rPr>
-        <w:t xml:space="preserve">[Accessed: </w:t>
-      </w:r>
-      <w:r>
-        <w:rPr>
-          <w:lang w:val="en-GB"/>
-        </w:rPr>
-        <w:t>30</w:t>
-      </w:r>
-      <w:r>
-        <w:rPr>
-          <w:lang w:val="en-GB"/>
-        </w:rPr>
-        <w:t>-</w:t>
-      </w:r>
-      <w:r>
-        <w:rPr>
-          <w:lang w:val="en-GB"/>
-        </w:rPr>
-        <w:t>May</w:t>
-      </w:r>
-      <w:r>
-        <w:rPr>
-          <w:lang w:val="en-GB"/>
-        </w:rPr>
-        <w:t xml:space="preserve"> -2021]. </w:t>
-      </w:r>
-    </w:p>
-    <w:p>
-      <w:pPr>
-        <w:rPr>
-          <w:lang w:val="en-GB"/>
-        </w:rPr>
-      </w:pPr>
-    </w:p>
-    <w:p>
-      <w:pPr>
-        <w:rPr>
-          <w:lang w:val="en-GB"/>
-        </w:rPr>
-      </w:pPr>
-      <w:r>
-        <w:rPr>
-          <w:lang w:val="en-GB"/>
-        </w:rPr>
-        <w:t>CC0-Photographers, “</w:t>
-      </w:r>
-      <w:r>
-        <w:rPr>
-          <w:lang w:val="en-GB"/>
-        </w:rPr>
-        <w:t>Alcoholic beverage</w:t>
-      </w:r>
-      <w:r>
-        <w:rPr>
-          <w:lang w:val="en-GB"/>
-        </w:rPr>
-        <w:t xml:space="preserve">” </w:t>
-      </w:r>
-      <w:proofErr w:type="spellStart"/>
-      <w:r>
-        <w:rPr>
-          <w:lang w:val="en-GB"/>
-        </w:rPr>
-        <w:t>PxHere</w:t>
-      </w:r>
-      <w:proofErr w:type="spellEnd"/>
-      <w:r>
-        <w:rPr>
-          <w:lang w:val="en-GB"/>
-        </w:rPr>
-        <w:t xml:space="preserve">, 03-Mar-2017. </w:t>
-      </w:r>
-      <w:r>
-        <w:rPr>
-          <w:lang w:val="fr-FR"/>
-        </w:rPr>
-        <w:t xml:space="preserve">[Online]. </w:t>
-      </w:r>
-      <w:proofErr w:type="spellStart"/>
-      <w:proofErr w:type="gramStart"/>
-      <w:r>
-        <w:rPr>
-          <w:lang w:val="fr-FR"/>
-        </w:rPr>
-        <w:t>Available</w:t>
-      </w:r>
-      <w:proofErr w:type="spellEnd"/>
-      <w:r>
-        <w:rPr>
-          <w:lang w:val="fr-FR"/>
-        </w:rPr>
-        <w:t>:</w:t>
-      </w:r>
-      <w:proofErr w:type="gramEnd"/>
-      <w:r>
-        <w:rPr>
-          <w:lang w:val="fr-FR"/>
-        </w:rPr>
-        <w:t xml:space="preserve"> https://pxhere.com/en/photo/</w:t>
-      </w:r>
-      <w:r>
-        <w:rPr>
-          <w:lang w:val="fr-FR"/>
-        </w:rPr>
-        <w:t>1554435</w:t>
-      </w:r>
-      <w:r>
-        <w:rPr>
-          <w:lang w:val="fr-FR"/>
-        </w:rPr>
-        <w:t xml:space="preserve">. </w:t>
-      </w:r>
-      <w:r>
-        <w:rPr>
-          <w:lang w:val="en-GB"/>
-        </w:rPr>
-        <w:t xml:space="preserve">[Accessed: </w:t>
-      </w:r>
-      <w:r>
-        <w:rPr>
-          <w:lang w:val="en-GB"/>
-        </w:rPr>
-        <w:t>30</w:t>
-      </w:r>
-      <w:r>
-        <w:rPr>
-          <w:lang w:val="en-GB"/>
-        </w:rPr>
-        <w:t>-</w:t>
-      </w:r>
-      <w:r>
-        <w:rPr>
-          <w:lang w:val="en-GB"/>
-        </w:rPr>
-        <w:t>May</w:t>
-      </w:r>
-      <w:r>
-        <w:rPr>
-          <w:lang w:val="en-GB"/>
-        </w:rPr>
-        <w:t xml:space="preserve"> -2021]. </w:t>
-      </w:r>
-    </w:p>
-    <w:p>
-      <w:pPr>
-        <w:rPr>
-          <w:lang w:val="en-GB"/>
-        </w:rPr>
-      </w:pPr>
-    </w:p>
-    <w:p>
-      <w:pPr>
-        <w:rPr>
-          <w:lang w:val="en-GB"/>
-        </w:rPr>
-      </w:pPr>
-      <w:r>
-        <w:rPr>
-          <w:lang w:val="en-GB"/>
-        </w:rPr>
-        <w:t>CC0-Photographers, “</w:t>
-      </w:r>
-      <w:r>
-        <w:rPr>
-          <w:lang w:val="en-GB"/>
-        </w:rPr>
-        <w:t>Blue mix</w:t>
-      </w:r>
-      <w:r>
-        <w:rPr>
-          <w:lang w:val="en-GB"/>
-        </w:rPr>
-        <w:t xml:space="preserve">” </w:t>
-      </w:r>
-      <w:proofErr w:type="spellStart"/>
-      <w:r>
-        <w:rPr>
-          <w:lang w:val="en-GB"/>
-        </w:rPr>
-        <w:t>PxHere</w:t>
-      </w:r>
-      <w:proofErr w:type="spellEnd"/>
-      <w:r>
-        <w:rPr>
-          <w:lang w:val="en-GB"/>
-        </w:rPr>
-        <w:t xml:space="preserve">, 03-Mar-2017. </w:t>
-      </w:r>
-      <w:r>
-        <w:rPr>
-          <w:lang w:val="fr-FR"/>
-        </w:rPr>
-        <w:t xml:space="preserve">[Online]. </w:t>
-      </w:r>
-      <w:r>
-        <w:rPr>
-          <w:lang w:val="en-GB"/>
-        </w:rPr>
-        <w:t xml:space="preserve">Available: https://pxhere.com/en/photo/180295. </w:t>
-      </w:r>
-      <w:r>
-        <w:rPr>
-          <w:lang w:val="en-GB"/>
-        </w:rPr>
-        <w:t xml:space="preserve">[Accessed: </w:t>
-      </w:r>
-      <w:r>
-        <w:rPr>
-          <w:lang w:val="en-GB"/>
-        </w:rPr>
-        <w:t>30</w:t>
-      </w:r>
-      <w:r>
-        <w:rPr>
-          <w:lang w:val="en-GB"/>
-        </w:rPr>
-        <w:t>-</w:t>
-      </w:r>
-      <w:r>
-        <w:rPr>
-          <w:lang w:val="en-GB"/>
-        </w:rPr>
-        <w:t>May</w:t>
-      </w:r>
-      <w:r>
-        <w:rPr>
-          <w:lang w:val="en-GB"/>
-        </w:rPr>
-        <w:t xml:space="preserve"> -2021]. </w:t>
-      </w:r>
-    </w:p>
-    <w:p>
-      <w:pPr>
-        <w:rPr>
-          <w:lang w:val="en-GB"/>
-        </w:rPr>
-      </w:pPr>
-    </w:p>
-    <w:p>
-      <w:pPr>
-        <w:rPr>
-          <w:lang w:val="en-GB"/>
-        </w:rPr>
-      </w:pPr>
-      <w:r>
-        <w:rPr>
-          <w:lang w:val="en-GB"/>
-        </w:rPr>
-        <w:t>CC0-Photographers, “</w:t>
-      </w:r>
-      <w:r>
-        <w:rPr>
-          <w:lang w:val="en-GB"/>
-        </w:rPr>
-        <w:t>Blue mix</w:t>
-      </w:r>
-      <w:r>
-        <w:rPr>
-          <w:lang w:val="en-GB"/>
-        </w:rPr>
-        <w:t xml:space="preserve">” </w:t>
-      </w:r>
-      <w:proofErr w:type="spellStart"/>
-      <w:r>
-        <w:rPr>
-          <w:lang w:val="en-GB"/>
-        </w:rPr>
-        <w:t>PxHere</w:t>
-      </w:r>
-      <w:proofErr w:type="spellEnd"/>
-      <w:r>
-        <w:rPr>
-          <w:lang w:val="en-GB"/>
-        </w:rPr>
-        <w:t xml:space="preserve">, 03-Mar-2017. </w:t>
-      </w:r>
-      <w:r>
-        <w:rPr>
-          <w:lang w:val="fr-FR"/>
-        </w:rPr>
-        <w:t xml:space="preserve">[Online]. </w:t>
-      </w:r>
-      <w:proofErr w:type="spellStart"/>
-      <w:proofErr w:type="gramStart"/>
-      <w:r>
-        <w:rPr>
-          <w:lang w:val="fr-FR"/>
-        </w:rPr>
-        <w:t>Available</w:t>
-      </w:r>
-      <w:proofErr w:type="spellEnd"/>
-      <w:r>
-        <w:rPr>
-          <w:lang w:val="fr-FR"/>
-        </w:rPr>
-        <w:t>:</w:t>
-      </w:r>
-      <w:proofErr w:type="gramEnd"/>
-      <w:r>
-        <w:rPr>
-          <w:lang w:val="fr-FR"/>
-        </w:rPr>
-        <w:t xml:space="preserve"> https://pxhere.com/en/photo/</w:t>
-      </w:r>
-      <w:r>
-        <w:rPr>
-          <w:lang w:val="fr-FR"/>
-        </w:rPr>
-        <w:t>1052896</w:t>
-      </w:r>
-      <w:r>
-        <w:rPr>
-          <w:lang w:val="fr-FR"/>
-        </w:rPr>
-        <w:t xml:space="preserve">. </w:t>
-      </w:r>
-      <w:r>
-        <w:rPr>
-          <w:lang w:val="en-GB"/>
-        </w:rPr>
-        <w:t xml:space="preserve">[Accessed: </w:t>
-      </w:r>
-      <w:r>
-        <w:rPr>
-          <w:lang w:val="en-GB"/>
-        </w:rPr>
-        <w:t>30</w:t>
-      </w:r>
-      <w:r>
-        <w:rPr>
-          <w:lang w:val="en-GB"/>
-        </w:rPr>
-        <w:t>-</w:t>
-      </w:r>
-      <w:r>
-        <w:rPr>
-          <w:lang w:val="en-GB"/>
-        </w:rPr>
-        <w:t>May</w:t>
-      </w:r>
-      <w:r>
-        <w:rPr>
-          <w:lang w:val="en-GB"/>
-        </w:rPr>
-        <w:t xml:space="preserve"> -2021]. </w:t>
-      </w:r>
-    </w:p>
-    <w:p>
-      <w:pPr>
-        <w:rPr>
-          <w:lang w:val="en-GB"/>
-        </w:rPr>
-      </w:pPr>
-    </w:p>
-    <w:p>
-      <w:pPr>
-        <w:rPr>
-          <w:lang w:val="en-GB"/>
-        </w:rPr>
-      </w:pPr>
-      <w:r>
-        <w:rPr>
-          <w:lang w:val="en-GB"/>
-        </w:rPr>
-        <w:t>CC0-Photographers, “</w:t>
-      </w:r>
-      <w:r>
-        <w:rPr>
-          <w:lang w:val="en-GB"/>
-        </w:rPr>
-        <w:t>Screwdriver cocktail</w:t>
-      </w:r>
-      <w:r>
-        <w:rPr>
-          <w:lang w:val="en-GB"/>
-        </w:rPr>
-        <w:t xml:space="preserve">” </w:t>
-      </w:r>
-      <w:proofErr w:type="spellStart"/>
-      <w:r>
-        <w:rPr>
-          <w:lang w:val="en-GB"/>
-        </w:rPr>
-        <w:t>PxHere</w:t>
-      </w:r>
-      <w:proofErr w:type="spellEnd"/>
-      <w:r>
-        <w:rPr>
-          <w:lang w:val="en-GB"/>
-        </w:rPr>
-        <w:t xml:space="preserve">, 03-Mar-2017. </w:t>
-      </w:r>
-      <w:r>
-        <w:rPr>
-          <w:lang w:val="fr-FR"/>
-        </w:rPr>
-        <w:t xml:space="preserve">[Online]. </w:t>
-      </w:r>
-      <w:r>
-        <w:rPr>
-          <w:lang w:val="en-GB"/>
-        </w:rPr>
-        <w:t>Available: https://pxhere.com/en/photo/</w:t>
-      </w:r>
-      <w:r>
-        <w:rPr>
-          <w:lang w:val="en-GB"/>
-        </w:rPr>
-        <w:t xml:space="preserve"> </w:t>
-      </w:r>
-      <w:r>
-        <w:rPr>
-          <w:lang w:val="en-GB"/>
-        </w:rPr>
-        <w:t xml:space="preserve">1610138. </w:t>
+      <w:r>
+        <w:rPr>
+          <w:lang w:val="en-GB"/>
+        </w:rPr>
+        <w:t xml:space="preserve">Available: https://pxhere.com/en/photo/ 1610138. </w:t>
       </w:r>
       <w:r>
         <w:rPr>
@@ -7796,28 +7723,20 @@
           <w:lang w:val="en-GB"/>
         </w:rPr>
         <w:lastRenderedPageBreak/>
-        <w:t xml:space="preserve">M. Oakley, “Black &amp; White </w:t>
-      </w:r>
-      <w:proofErr w:type="spellStart"/>
-      <w:r>
+        <w:t xml:space="preserve">M. Oakley, “Black &amp; White Centreline Splash,” Flickr, 29-Oct-2012. [Online]. Available: https://flickr.com/photos/mrmoaks/8136773033. [Accessed: 30-May-2021]. </w:t>
+      </w:r>
+    </w:p>
+    <w:p>
+      <w:pPr>
+        <w:pStyle w:val="NormalWeb"/>
+        <w:ind w:left="567" w:hanging="567"/>
         <w:rPr>
           <w:rFonts w:asciiTheme="minorHAnsi" w:eastAsiaTheme="minorHAnsi" w:hAnsiTheme="minorHAnsi" w:cstheme="minorBidi"/>
           <w:sz w:val="20"/>
           <w:szCs w:val="22"/>
           <w:lang w:val="en-GB"/>
         </w:rPr>
-        <w:t>Centreline</w:t>
-      </w:r>
-      <w:proofErr w:type="spellEnd"/>
-      <w:r>
-        <w:rPr>
-          <w:rFonts w:asciiTheme="minorHAnsi" w:eastAsiaTheme="minorHAnsi" w:hAnsiTheme="minorHAnsi" w:cstheme="minorBidi"/>
-          <w:sz w:val="20"/>
-          <w:szCs w:val="22"/>
-          <w:lang w:val="en-GB"/>
-        </w:rPr>
-        <w:t xml:space="preserve"> Splash,” Flickr, 29-Oct-2012. [Online]. Available: https://flickr.com/photos/mrmoaks/8136773033. [Accessed: 30-May-2021]. </w:t>
-      </w:r>
+      </w:pPr>
     </w:p>
     <w:p>
       <w:pPr>
@@ -7857,6 +7776,7 @@
       </w:pPr>
       <w:r>
         <w:rPr>
+          <w:noProof/>
           <w:sz w:val="22"/>
           <w:lang w:val="nl-NL"/>
         </w:rPr>
@@ -7933,6 +7853,7 @@
       </w:pPr>
       <w:r>
         <w:rPr>
+          <w:noProof/>
           <w:sz w:val="22"/>
           <w:lang w:val="nl-NL"/>
         </w:rPr>
@@ -8049,6 +7970,7 @@
       </w:pPr>
       <w:r>
         <w:rPr>
+          <w:noProof/>
           <w:sz w:val="22"/>
           <w:lang w:val="nl-NL"/>
         </w:rPr>
@@ -8117,6 +8039,7 @@
       </w:r>
       <w:r>
         <w:rPr>
+          <w:noProof/>
           <w:sz w:val="22"/>
           <w:lang w:val="nl-NL"/>
         </w:rPr>
@@ -15691,10 +15614,6 @@
 </file>
 
 <file path=customXml/item1.xml><?xml version="1.0" encoding="utf-8"?>
-<b:Sources xmlns:b="http://schemas.openxmlformats.org/officeDocument/2006/bibliography" xmlns="http://schemas.openxmlformats.org/officeDocument/2006/bibliography" SelectedStyle="/APA.XSL" StyleName="APA"/>
-</file>
-
-<file path=customXml/item2.xml><?xml version="1.0" encoding="utf-8"?>
 <?mso-contentType ?>
 <FormTemplates xmlns="http://schemas.microsoft.com/sharepoint/v3/contenttype/forms">
   <Display>DocumentLibraryForm</Display>
@@ -15703,13 +15622,11 @@
 </FormTemplates>
 </file>
 
-<file path=customXml/item3.xml><?xml version="1.0" encoding="utf-8"?>
-<p:properties xmlns:p="http://schemas.microsoft.com/office/2006/metadata/properties" xmlns:xsi="http://www.w3.org/2001/XMLSchema-instance" xmlns:pc="http://schemas.microsoft.com/office/infopath/2007/PartnerControls">
-  <documentManagement/>
-</p:properties>
+<file path=customXml/item2.xml><?xml version="1.0" encoding="utf-8"?>
+<b:Sources xmlns:b="http://schemas.openxmlformats.org/officeDocument/2006/bibliography" xmlns="http://schemas.openxmlformats.org/officeDocument/2006/bibliography" SelectedStyle="/APA.XSL" StyleName="APA"/>
 </file>
 
-<file path=customXml/item4.xml><?xml version="1.0" encoding="utf-8"?>
+<file path=customXml/item3.xml><?xml version="1.0" encoding="utf-8"?>
 <ct:contentTypeSchema xmlns:ct="http://schemas.microsoft.com/office/2006/metadata/contentType" xmlns:ma="http://schemas.microsoft.com/office/2006/metadata/properties/metaAttributes" ct:_="" ma:_="" ma:contentTypeName="Document" ma:contentTypeID="0x010100AD0185FF4C350E4FBC1D9C6755033037" ma:contentTypeVersion="5" ma:contentTypeDescription="Create a new document." ma:contentTypeScope="" ma:versionID="aa4d988d5914b235ef4d7569df0aea6e">
   <xsd:schema xmlns:xsd="http://www.w3.org/2001/XMLSchema" xmlns:xs="http://www.w3.org/2001/XMLSchema" xmlns:p="http://schemas.microsoft.com/office/2006/metadata/properties" xmlns:ns2="d374f1f6-a7bc-4ce3-8ce4-dbead62070db" targetNamespace="http://schemas.microsoft.com/office/2006/metadata/properties" ma:root="true" ma:fieldsID="b6ffeecf544170e0b8935ee4ae7ba25c" ns2:_="">
     <xsd:import namespace="d374f1f6-a7bc-4ce3-8ce4-dbead62070db"/>
@@ -15861,7 +15778,21 @@
 </ct:contentTypeSchema>
 </file>
 
+<file path=customXml/item4.xml><?xml version="1.0" encoding="utf-8"?>
+<p:properties xmlns:p="http://schemas.microsoft.com/office/2006/metadata/properties" xmlns:xsi="http://www.w3.org/2001/XMLSchema-instance" xmlns:pc="http://schemas.microsoft.com/office/infopath/2007/PartnerControls">
+  <documentManagement/>
+</p:properties>
+</file>
+
 <file path=customXml/itemProps1.xml><?xml version="1.0" encoding="utf-8"?>
+<ds:datastoreItem xmlns:ds="http://schemas.openxmlformats.org/officeDocument/2006/customXml" ds:itemID="{7F113734-79F7-40EA-88EB-A1762DB83BB0}">
+  <ds:schemaRefs>
+    <ds:schemaRef ds:uri="http://schemas.microsoft.com/sharepoint/v3/contenttype/forms"/>
+  </ds:schemaRefs>
+</ds:datastoreItem>
+</file>
+
+<file path=customXml/itemProps2.xml><?xml version="1.0" encoding="utf-8"?>
 <ds:datastoreItem xmlns:ds="http://schemas.openxmlformats.org/officeDocument/2006/customXml" ds:itemID="{6B84759C-22E6-B74F-8508-982512CD9057}">
   <ds:schemaRefs>
     <ds:schemaRef ds:uri="http://schemas.openxmlformats.org/officeDocument/2006/bibliography"/>
@@ -15869,24 +15800,7 @@
 </ds:datastoreItem>
 </file>
 
-<file path=customXml/itemProps2.xml><?xml version="1.0" encoding="utf-8"?>
-<ds:datastoreItem xmlns:ds="http://schemas.openxmlformats.org/officeDocument/2006/customXml" ds:itemID="{7F113734-79F7-40EA-88EB-A1762DB83BB0}">
-  <ds:schemaRefs>
-    <ds:schemaRef ds:uri="http://schemas.microsoft.com/sharepoint/v3/contenttype/forms"/>
-  </ds:schemaRefs>
-</ds:datastoreItem>
-</file>
-
 <file path=customXml/itemProps3.xml><?xml version="1.0" encoding="utf-8"?>
-<ds:datastoreItem xmlns:ds="http://schemas.openxmlformats.org/officeDocument/2006/customXml" ds:itemID="{B3D4E95A-F381-439B-8FB2-94D90951DA34}">
-  <ds:schemaRefs>
-    <ds:schemaRef ds:uri="http://schemas.microsoft.com/office/2006/metadata/properties"/>
-    <ds:schemaRef ds:uri="http://schemas.microsoft.com/office/infopath/2007/PartnerControls"/>
-  </ds:schemaRefs>
-</ds:datastoreItem>
-</file>
-
-<file path=customXml/itemProps4.xml><?xml version="1.0" encoding="utf-8"?>
 <ds:datastoreItem xmlns:ds="http://schemas.openxmlformats.org/officeDocument/2006/customXml" ds:itemID="{276B3B88-A5C6-4E60-BFDF-503C10A4A710}">
   <ds:schemaRefs>
     <ds:schemaRef ds:uri="http://schemas.microsoft.com/office/2006/metadata/contentType"/>
@@ -15902,4 +15816,13 @@
     <ds:schemaRef ds:uri="http://schemas.microsoft.com/internal/obd"/>
   </ds:schemaRefs>
 </ds:datastoreItem>
+</file>
+
+<file path=customXml/itemProps4.xml><?xml version="1.0" encoding="utf-8"?>
+<ds:datastoreItem xmlns:ds="http://schemas.openxmlformats.org/officeDocument/2006/customXml" ds:itemID="{B3D4E95A-F381-439B-8FB2-94D90951DA34}">
+  <ds:schemaRefs>
+    <ds:schemaRef ds:uri="http://schemas.microsoft.com/office/2006/metadata/properties"/>
+    <ds:schemaRef ds:uri="http://schemas.microsoft.com/office/infopath/2007/PartnerControls"/>
+  </ds:schemaRefs>
+</ds:datastoreItem>
 </file>
</xml_diff>